<commit_message>
Upload test plan and report
</commit_message>
<xml_diff>
--- a/docs/Testing/Test_plan_Cerf_v1.0.docx
+++ b/docs/Testing/Test_plan_Cerf_v1.0.docx
@@ -131,10 +131,9 @@
       <w:pPr>
         <w:pStyle w:val="TOC1"/>
         <w:rPr>
-          <w:rFonts w:ascii="Calibri" w:hAnsi="Calibri"/>
+          <w:rFonts w:asciiTheme="minorHAnsi" w:eastAsiaTheme="minorEastAsia" w:hAnsiTheme="minorHAnsi" w:cstheme="minorBidi"/>
           <w:b w:val="0"/>
-          <w:kern w:val="2"/>
-          <w:sz w:val="21"/>
+          <w:sz w:val="22"/>
           <w:szCs w:val="22"/>
           <w:lang w:eastAsia="zh-CN"/>
         </w:rPr>
@@ -148,7 +147,7 @@
       <w:r>
         <w:fldChar w:fldCharType="separate"/>
       </w:r>
-      <w:hyperlink w:anchor="_Toc7768144" w:history="1">
+      <w:hyperlink w:anchor="_Toc8596950" w:history="1">
         <w:r>
           <w:rPr>
             <w:rStyle w:val="Hyperlink"/>
@@ -157,10 +156,9 @@
         </w:r>
         <w:r>
           <w:rPr>
-            <w:rFonts w:ascii="Calibri" w:hAnsi="Calibri"/>
+            <w:rFonts w:asciiTheme="minorHAnsi" w:eastAsiaTheme="minorEastAsia" w:hAnsiTheme="minorHAnsi" w:cstheme="minorBidi"/>
             <w:b w:val="0"/>
-            <w:kern w:val="2"/>
-            <w:sz w:val="21"/>
+            <w:sz w:val="22"/>
             <w:szCs w:val="22"/>
             <w:lang w:eastAsia="zh-CN"/>
           </w:rPr>
@@ -188,7 +186,7 @@
           <w:rPr>
             <w:webHidden/>
           </w:rPr>
-          <w:instrText xml:space="preserve"> PAGEREF _Toc7768144 \h </w:instrText>
+          <w:instrText xml:space="preserve"> PAGEREF _Toc8596950 \h </w:instrText>
         </w:r>
         <w:r>
           <w:rPr>
@@ -222,15 +220,13 @@
           <w:tab w:val="left" w:pos="960"/>
         </w:tabs>
         <w:rPr>
-          <w:rFonts w:ascii="Calibri" w:hAnsi="Calibri"/>
+          <w:rFonts w:asciiTheme="minorHAnsi" w:eastAsiaTheme="minorEastAsia" w:hAnsiTheme="minorHAnsi" w:cstheme="minorBidi"/>
           <w:noProof/>
-          <w:kern w:val="2"/>
-          <w:sz w:val="21"/>
           <w:szCs w:val="22"/>
           <w:lang w:eastAsia="zh-CN"/>
         </w:rPr>
       </w:pPr>
-      <w:hyperlink w:anchor="_Toc7768145" w:history="1">
+      <w:hyperlink w:anchor="_Toc8596951" w:history="1">
         <w:r>
           <w:rPr>
             <w:rStyle w:val="Hyperlink"/>
@@ -240,10 +236,8 @@
         </w:r>
         <w:r>
           <w:rPr>
-            <w:rFonts w:ascii="Calibri" w:hAnsi="Calibri"/>
-            <w:noProof/>
-            <w:kern w:val="2"/>
-            <w:sz w:val="21"/>
+            <w:rFonts w:asciiTheme="minorHAnsi" w:eastAsiaTheme="minorEastAsia" w:hAnsiTheme="minorHAnsi" w:cstheme="minorBidi"/>
+            <w:noProof/>
             <w:szCs w:val="22"/>
             <w:lang w:eastAsia="zh-CN"/>
           </w:rPr>
@@ -275,7 +269,7 @@
             <w:noProof/>
             <w:webHidden/>
           </w:rPr>
-          <w:instrText xml:space="preserve"> PAGEREF _Toc7768145 \h </w:instrText>
+          <w:instrText xml:space="preserve"> PAGEREF _Toc8596951 \h </w:instrText>
         </w:r>
         <w:r>
           <w:rPr>
@@ -313,15 +307,13 @@
           <w:tab w:val="left" w:pos="960"/>
         </w:tabs>
         <w:rPr>
-          <w:rFonts w:ascii="Calibri" w:hAnsi="Calibri"/>
+          <w:rFonts w:asciiTheme="minorHAnsi" w:eastAsiaTheme="minorEastAsia" w:hAnsiTheme="minorHAnsi" w:cstheme="minorBidi"/>
           <w:noProof/>
-          <w:kern w:val="2"/>
-          <w:sz w:val="21"/>
           <w:szCs w:val="22"/>
           <w:lang w:eastAsia="zh-CN"/>
         </w:rPr>
       </w:pPr>
-      <w:hyperlink w:anchor="_Toc7768146" w:history="1">
+      <w:hyperlink w:anchor="_Toc8596952" w:history="1">
         <w:r>
           <w:rPr>
             <w:rStyle w:val="Hyperlink"/>
@@ -331,10 +323,8 @@
         </w:r>
         <w:r>
           <w:rPr>
-            <w:rFonts w:ascii="Calibri" w:hAnsi="Calibri"/>
-            <w:noProof/>
-            <w:kern w:val="2"/>
-            <w:sz w:val="21"/>
+            <w:rFonts w:asciiTheme="minorHAnsi" w:eastAsiaTheme="minorEastAsia" w:hAnsiTheme="minorHAnsi" w:cstheme="minorBidi"/>
+            <w:noProof/>
             <w:szCs w:val="22"/>
             <w:lang w:eastAsia="zh-CN"/>
           </w:rPr>
@@ -366,7 +356,7 @@
             <w:noProof/>
             <w:webHidden/>
           </w:rPr>
-          <w:instrText xml:space="preserve"> PAGEREF _Toc7768146 \h </w:instrText>
+          <w:instrText xml:space="preserve"> PAGEREF _Toc8596952 \h </w:instrText>
         </w:r>
         <w:r>
           <w:rPr>
@@ -401,15 +391,14 @@
       <w:pPr>
         <w:pStyle w:val="TOC1"/>
         <w:rPr>
-          <w:rFonts w:ascii="Calibri" w:hAnsi="Calibri"/>
+          <w:rFonts w:asciiTheme="minorHAnsi" w:eastAsiaTheme="minorEastAsia" w:hAnsiTheme="minorHAnsi" w:cstheme="minorBidi"/>
           <w:b w:val="0"/>
-          <w:kern w:val="2"/>
-          <w:sz w:val="21"/>
+          <w:sz w:val="22"/>
           <w:szCs w:val="22"/>
           <w:lang w:eastAsia="zh-CN"/>
         </w:rPr>
       </w:pPr>
-      <w:hyperlink w:anchor="_Toc7768147" w:history="1">
+      <w:hyperlink w:anchor="_Toc8596953" w:history="1">
         <w:r>
           <w:rPr>
             <w:rStyle w:val="Hyperlink"/>
@@ -418,10 +407,9 @@
         </w:r>
         <w:r>
           <w:rPr>
-            <w:rFonts w:ascii="Calibri" w:hAnsi="Calibri"/>
+            <w:rFonts w:asciiTheme="minorHAnsi" w:eastAsiaTheme="minorEastAsia" w:hAnsiTheme="minorHAnsi" w:cstheme="minorBidi"/>
             <w:b w:val="0"/>
-            <w:kern w:val="2"/>
-            <w:sz w:val="21"/>
+            <w:sz w:val="22"/>
             <w:szCs w:val="22"/>
             <w:lang w:eastAsia="zh-CN"/>
           </w:rPr>
@@ -449,7 +437,7 @@
           <w:rPr>
             <w:webHidden/>
           </w:rPr>
-          <w:instrText xml:space="preserve"> PAGEREF _Toc7768147 \h </w:instrText>
+          <w:instrText xml:space="preserve"> PAGEREF _Toc8596953 \h </w:instrText>
         </w:r>
         <w:r>
           <w:rPr>
@@ -483,15 +471,13 @@
           <w:tab w:val="left" w:pos="960"/>
         </w:tabs>
         <w:rPr>
-          <w:rFonts w:ascii="Calibri" w:hAnsi="Calibri"/>
+          <w:rFonts w:asciiTheme="minorHAnsi" w:eastAsiaTheme="minorEastAsia" w:hAnsiTheme="minorHAnsi" w:cstheme="minorBidi"/>
           <w:noProof/>
-          <w:kern w:val="2"/>
-          <w:sz w:val="21"/>
           <w:szCs w:val="22"/>
           <w:lang w:eastAsia="zh-CN"/>
         </w:rPr>
       </w:pPr>
-      <w:hyperlink w:anchor="_Toc7768148" w:history="1">
+      <w:hyperlink w:anchor="_Toc8596954" w:history="1">
         <w:r>
           <w:rPr>
             <w:rStyle w:val="Hyperlink"/>
@@ -501,10 +487,8 @@
         </w:r>
         <w:r>
           <w:rPr>
-            <w:rFonts w:ascii="Calibri" w:hAnsi="Calibri"/>
-            <w:noProof/>
-            <w:kern w:val="2"/>
-            <w:sz w:val="21"/>
+            <w:rFonts w:asciiTheme="minorHAnsi" w:eastAsiaTheme="minorEastAsia" w:hAnsiTheme="minorHAnsi" w:cstheme="minorBidi"/>
+            <w:noProof/>
             <w:szCs w:val="22"/>
             <w:lang w:eastAsia="zh-CN"/>
           </w:rPr>
@@ -536,7 +520,7 @@
             <w:noProof/>
             <w:webHidden/>
           </w:rPr>
-          <w:instrText xml:space="preserve"> PAGEREF _Toc7768148 \h </w:instrText>
+          <w:instrText xml:space="preserve"> PAGEREF _Toc8596954 \h </w:instrText>
         </w:r>
         <w:r>
           <w:rPr>
@@ -574,15 +558,13 @@
           <w:tab w:val="left" w:pos="960"/>
         </w:tabs>
         <w:rPr>
-          <w:rFonts w:ascii="Calibri" w:hAnsi="Calibri"/>
+          <w:rFonts w:asciiTheme="minorHAnsi" w:eastAsiaTheme="minorEastAsia" w:hAnsiTheme="minorHAnsi" w:cstheme="minorBidi"/>
           <w:noProof/>
-          <w:kern w:val="2"/>
-          <w:sz w:val="21"/>
           <w:szCs w:val="22"/>
           <w:lang w:eastAsia="zh-CN"/>
         </w:rPr>
       </w:pPr>
-      <w:hyperlink w:anchor="_Toc7768149" w:history="1">
+      <w:hyperlink w:anchor="_Toc8596955" w:history="1">
         <w:r>
           <w:rPr>
             <w:rStyle w:val="Hyperlink"/>
@@ -592,10 +574,8 @@
         </w:r>
         <w:r>
           <w:rPr>
-            <w:rFonts w:ascii="Calibri" w:hAnsi="Calibri"/>
-            <w:noProof/>
-            <w:kern w:val="2"/>
-            <w:sz w:val="21"/>
+            <w:rFonts w:asciiTheme="minorHAnsi" w:eastAsiaTheme="minorEastAsia" w:hAnsiTheme="minorHAnsi" w:cstheme="minorBidi"/>
+            <w:noProof/>
             <w:szCs w:val="22"/>
             <w:lang w:eastAsia="zh-CN"/>
           </w:rPr>
@@ -627,7 +607,7 @@
             <w:noProof/>
             <w:webHidden/>
           </w:rPr>
-          <w:instrText xml:space="preserve"> PAGEREF _Toc7768149 \h </w:instrText>
+          <w:instrText xml:space="preserve"> PAGEREF _Toc8596955 \h </w:instrText>
         </w:r>
         <w:r>
           <w:rPr>
@@ -662,15 +642,14 @@
       <w:pPr>
         <w:pStyle w:val="TOC1"/>
         <w:rPr>
-          <w:rFonts w:ascii="Calibri" w:hAnsi="Calibri"/>
+          <w:rFonts w:asciiTheme="minorHAnsi" w:eastAsiaTheme="minorEastAsia" w:hAnsiTheme="minorHAnsi" w:cstheme="minorBidi"/>
           <w:b w:val="0"/>
-          <w:kern w:val="2"/>
-          <w:sz w:val="21"/>
+          <w:sz w:val="22"/>
           <w:szCs w:val="22"/>
           <w:lang w:eastAsia="zh-CN"/>
         </w:rPr>
       </w:pPr>
-      <w:hyperlink w:anchor="_Toc7768150" w:history="1">
+      <w:hyperlink w:anchor="_Toc8596956" w:history="1">
         <w:r>
           <w:rPr>
             <w:rStyle w:val="Hyperlink"/>
@@ -679,10 +658,9 @@
         </w:r>
         <w:r>
           <w:rPr>
-            <w:rFonts w:ascii="Calibri" w:hAnsi="Calibri"/>
+            <w:rFonts w:asciiTheme="minorHAnsi" w:eastAsiaTheme="minorEastAsia" w:hAnsiTheme="minorHAnsi" w:cstheme="minorBidi"/>
             <w:b w:val="0"/>
-            <w:kern w:val="2"/>
-            <w:sz w:val="21"/>
+            <w:sz w:val="22"/>
             <w:szCs w:val="22"/>
             <w:lang w:eastAsia="zh-CN"/>
           </w:rPr>
@@ -710,7 +688,7 @@
           <w:rPr>
             <w:webHidden/>
           </w:rPr>
-          <w:instrText xml:space="preserve"> PAGEREF _Toc7768150 \h </w:instrText>
+          <w:instrText xml:space="preserve"> PAGEREF _Toc8596956 \h </w:instrText>
         </w:r>
         <w:r>
           <w:rPr>
@@ -1143,7 +1121,7 @@
       <w:pPr>
         <w:pStyle w:val="Heading1"/>
       </w:pPr>
-      <w:bookmarkStart w:id="6" w:name="_Toc7768144"/>
+      <w:bookmarkStart w:id="6" w:name="_Toc8596950"/>
       <w:r>
         <w:lastRenderedPageBreak/>
         <w:t>Objectives</w:t>
@@ -1154,7 +1132,7 @@
       <w:pPr>
         <w:pStyle w:val="Heading2"/>
       </w:pPr>
-      <w:bookmarkStart w:id="7" w:name="_Toc7768145"/>
+      <w:bookmarkStart w:id="7" w:name="_Toc8596951"/>
       <w:r>
         <w:t>Modules under test</w:t>
       </w:r>
@@ -1224,7 +1202,7 @@
       <w:pPr>
         <w:pStyle w:val="Heading2"/>
       </w:pPr>
-      <w:bookmarkStart w:id="8" w:name="_Toc7768146"/>
+      <w:bookmarkStart w:id="8" w:name="_Toc8596952"/>
       <w:r>
         <w:t>References</w:t>
       </w:r>
@@ -1304,7 +1282,7 @@
       <w:pPr>
         <w:pStyle w:val="Heading1"/>
       </w:pPr>
-      <w:bookmarkStart w:id="9" w:name="_Toc7768147"/>
+      <w:bookmarkStart w:id="9" w:name="_Toc8596953"/>
       <w:r>
         <w:t>Testing levels and methods</w:t>
       </w:r>
@@ -1314,7 +1292,7 @@
       <w:pPr>
         <w:pStyle w:val="Heading2"/>
       </w:pPr>
-      <w:bookmarkStart w:id="10" w:name="_Toc7768148"/>
+      <w:bookmarkStart w:id="10" w:name="_Toc8596954"/>
       <w:r>
         <w:t>Testing levels</w:t>
       </w:r>
@@ -1336,18 +1314,16 @@
         </w:rPr>
         <w:t>.</w:t>
       </w:r>
-      <w:bookmarkStart w:id="11" w:name="_GoBack"/>
-      <w:bookmarkEnd w:id="11"/>
     </w:p>
     <w:p>
       <w:pPr>
         <w:pStyle w:val="Heading2"/>
       </w:pPr>
-      <w:bookmarkStart w:id="12" w:name="_Toc7768149"/>
+      <w:bookmarkStart w:id="11" w:name="_Toc8596955"/>
       <w:r>
         <w:t>Testing methods</w:t>
       </w:r>
-      <w:bookmarkEnd w:id="12"/>
+      <w:bookmarkEnd w:id="11"/>
     </w:p>
     <w:p>
       <w:r>
@@ -1379,8 +1355,8 @@
       <w:pPr>
         <w:pStyle w:val="Heading1"/>
       </w:pPr>
-      <w:bookmarkStart w:id="13" w:name="_Toc7768150"/>
-      <w:bookmarkStart w:id="14" w:name="_Toc439994682"/>
+      <w:bookmarkStart w:id="12" w:name="_Toc439994682"/>
+      <w:bookmarkStart w:id="13" w:name="_Toc8596956"/>
       <w:r>
         <w:t>Test cases</w:t>
       </w:r>
@@ -1417,7 +1393,7 @@
             <w:tcW w:w="1634" w:type="dxa"/>
             <w:shd w:val="clear" w:color="auto" w:fill="auto"/>
           </w:tcPr>
-          <w:bookmarkEnd w:id="14"/>
+          <w:bookmarkEnd w:id="12"/>
           <w:p>
             <w:pPr>
               <w:pStyle w:val="template"/>
@@ -1773,6 +1749,131 @@
                 <w:lang w:eastAsia="zh-CN"/>
               </w:rPr>
               <w:t>null</w:t>
+            </w:r>
+          </w:p>
+        </w:tc>
+      </w:tr>
+      <w:tr>
+        <w:tc>
+          <w:tcPr>
+            <w:tcW w:w="1634" w:type="dxa"/>
+            <w:shd w:val="clear" w:color="auto" w:fill="auto"/>
+          </w:tcPr>
+          <w:p>
+            <w:pPr>
+              <w:pStyle w:val="template"/>
+              <w:rPr>
+                <w:i w:val="0"/>
+                <w:lang w:eastAsia="zh-CN"/>
+              </w:rPr>
+            </w:pPr>
+            <w:r>
+              <w:rPr>
+                <w:rFonts w:hint="eastAsia"/>
+                <w:i w:val="0"/>
+                <w:lang w:eastAsia="zh-CN"/>
+              </w:rPr>
+              <w:t>004</w:t>
+            </w:r>
+          </w:p>
+        </w:tc>
+        <w:tc>
+          <w:tcPr>
+            <w:tcW w:w="4291" w:type="dxa"/>
+            <w:shd w:val="clear" w:color="auto" w:fill="auto"/>
+          </w:tcPr>
+          <w:p>
+            <w:pPr>
+              <w:pStyle w:val="template"/>
+              <w:rPr>
+                <w:i w:val="0"/>
+                <w:lang w:eastAsia="zh-CN"/>
+              </w:rPr>
+            </w:pPr>
+            <w:r>
+              <w:rPr>
+                <w:rFonts w:hint="eastAsia"/>
+                <w:i w:val="0"/>
+                <w:lang w:eastAsia="zh-CN"/>
+              </w:rPr>
+              <w:t>Input</w:t>
+            </w:r>
+            <w:r>
+              <w:rPr>
+                <w:i w:val="0"/>
+                <w:lang w:eastAsia="zh-CN"/>
+              </w:rPr>
+              <w:t xml:space="preserve">: </w:t>
+            </w:r>
+            <w:r>
+              <w:rPr>
+                <w:rFonts w:hint="eastAsia"/>
+                <w:i w:val="0"/>
+                <w:lang w:eastAsia="zh-CN"/>
+              </w:rPr>
+              <w:t>2</w:t>
+            </w:r>
+            <w:bookmarkStart w:id="14" w:name="_GoBack"/>
+            <w:bookmarkEnd w:id="14"/>
+            <w:r>
+              <w:rPr>
+                <w:i w:val="0"/>
+                <w:lang w:eastAsia="zh-CN"/>
+              </w:rPr>
+              <w:t>00</w:t>
+            </w:r>
+          </w:p>
+        </w:tc>
+        <w:tc>
+          <w:tcPr>
+            <w:tcW w:w="3713" w:type="dxa"/>
+            <w:shd w:val="clear" w:color="auto" w:fill="auto"/>
+          </w:tcPr>
+          <w:p>
+            <w:pPr>
+              <w:pStyle w:val="template"/>
+              <w:rPr>
+                <w:b/>
+                <w:i w:val="0"/>
+                <w:lang w:eastAsia="zh-CN"/>
+              </w:rPr>
+            </w:pPr>
+            <w:r>
+              <w:rPr>
+                <w:i w:val="0"/>
+                <w:lang w:eastAsia="zh-CN"/>
+              </w:rPr>
+              <w:t>Beer3</w:t>
+            </w:r>
+            <w:r>
+              <w:rPr>
+                <w:b/>
+                <w:i w:val="0"/>
+                <w:lang w:eastAsia="zh-CN"/>
+              </w:rPr>
+              <w:t>\n</w:t>
+            </w:r>
+            <w:r>
+              <w:rPr>
+                <w:i w:val="0"/>
+                <w:lang w:eastAsia="zh-CN"/>
+              </w:rPr>
+              <w:t>Beer2</w:t>
+            </w:r>
+            <w:r>
+              <w:rPr>
+                <w:b/>
+                <w:i w:val="0"/>
+                <w:lang w:eastAsia="zh-CN"/>
+              </w:rPr>
+              <w:t>\n</w:t>
+            </w:r>
+            <w:r>
+              <w:rPr>
+                <w:i w:val="0"/>
+                <w:lang w:eastAsia="zh-CN"/>
+              </w:rPr>
+              <w:t>Beer1</w:t>
             </w:r>
           </w:p>
         </w:tc>
@@ -3313,7 +3414,7 @@
 </file>
 
 <file path=customXml/itemProps1.xml><?xml version="1.0" encoding="utf-8"?>
-<ds:datastoreItem xmlns:ds="http://schemas.openxmlformats.org/officeDocument/2006/customXml" ds:itemID="{ACDEC822-660C-4E7C-92CF-21A91D4F4272}">
+<ds:datastoreItem xmlns:ds="http://schemas.openxmlformats.org/officeDocument/2006/customXml" ds:itemID="{191C8AF2-EC77-4962-A3D6-F850CB513656}">
   <ds:schemaRefs>
     <ds:schemaRef ds:uri="http://schemas.openxmlformats.org/officeDocument/2006/bibliography"/>
   </ds:schemaRefs>

</xml_diff>